<commit_message>
Update code guidelines in documentation.
</commit_message>
<xml_diff>
--- a/Documentation/Nebulous Distributed Optical Character Recognition System Specification.docx
+++ b/Documentation/Nebulous Distributed Optical Character Recognition System Specification.docx
@@ -313,7 +313,7 @@
               <w:lang w:val="ru-RU"/>
             </w:rPr>
             <w:pict>
-              <v:group id="_x0000_s1026" style="position:absolute;margin-left:2683.95pt;margin-top:0;width:264.55pt;height:690.65pt;z-index:251660288;mso-position-horizontal:right;mso-position-horizontal-relative:page;mso-position-vertical:bottom;mso-position-vertical-relative:page" coordorigin="5531,1258" coordsize="5291,13813">
+              <v:group id="_x0000_s1026" style="position:absolute;margin-left:2897.3pt;margin-top:0;width:264.55pt;height:690.65pt;z-index:251660288;mso-position-horizontal:right;mso-position-horizontal-relative:page;mso-position-vertical:bottom;mso-position-vertical-relative:page" coordorigin="5531,1258" coordsize="5291,13813">
                 <v:shapetype id="_x0000_t32" coordsize="21600,21600" o:spt="32" o:oned="t" path="m,l21600,21600e" filled="f">
                   <v:path arrowok="t" fillok="f" o:connecttype="none"/>
                   <o:lock v:ext="edit" shapetype="t"/>
@@ -353,7 +353,7 @@
               <w:lang w:val="ru-RU"/>
             </w:rPr>
             <w:pict>
-              <v:group id="_x0000_s1032" style="position:absolute;margin-left:3928.7pt;margin-top:0;width:332.7pt;height:227.25pt;z-index:251661312;mso-position-horizontal:right;mso-position-horizontal-relative:margin;mso-position-vertical:top;mso-position-vertical-relative:page" coordorigin="4136,15" coordsize="6654,4545" o:allowincell="f">
+              <v:group id="_x0000_s1032" style="position:absolute;margin-left:4210.2pt;margin-top:0;width:332.7pt;height:227.25pt;z-index:251661312;mso-position-horizontal:right;mso-position-horizontal-relative:margin;mso-position-vertical:top;mso-position-vertical-relative:page" coordorigin="4136,15" coordsize="6654,4545" o:allowincell="f">
                 <v:shape id="_x0000_s1033" type="#_x0000_t32" style="position:absolute;left:4136;top:15;width:3058;height:3855" o:connectortype="straight" strokecolor="#a7bfde [1620]"/>
                 <v:oval id="_x0000_s1034" style="position:absolute;left:6674;top:444;width:4116;height:4116" fillcolor="#a7bfde [1620]" stroked="f"/>
                 <v:oval id="_x0000_s1035" style="position:absolute;left:6773;top:1058;width:3367;height:3367" fillcolor="#d3dfee [820]" stroked="f"/>
@@ -938,21 +938,7 @@
             <w:rStyle w:val="a7"/>
             <w:noProof/>
           </w:rPr>
-          <w:t>Command-Line I</w:t>
-        </w:r>
-        <w:r>
-          <w:rPr>
-            <w:rStyle w:val="a7"/>
-            <w:noProof/>
-          </w:rPr>
-          <w:t>n</w:t>
-        </w:r>
-        <w:r>
-          <w:rPr>
-            <w:rStyle w:val="a7"/>
-            <w:noProof/>
-          </w:rPr>
-          <w:t>terface</w:t>
+          <w:t>Command-Line Interface</w:t>
         </w:r>
         <w:r>
           <w:rPr>
@@ -1790,7 +1776,7 @@
     </w:p>
     <w:p>
       <w:pPr>
-        <w:pStyle w:val="af2"/>
+        <w:pStyle w:val="2"/>
         <w:rPr>
           <w:lang w:val="ru-RU"/>
         </w:rPr>
@@ -1844,21 +1830,22 @@
     </w:p>
     <w:p>
       <w:pPr>
-        <w:pStyle w:val="af2"/>
-        <w:rPr>
-          <w:lang w:val="ru-RU"/>
-        </w:rPr>
-      </w:pPr>
-      <w:r>
-        <w:rPr>
-          <w:lang w:val="ru-RU"/>
-        </w:rPr>
+        <w:pStyle w:val="2"/>
+        <w:rPr>
+          <w:lang w:val="ru-RU"/>
+        </w:rPr>
+      </w:pPr>
+      <w:r>
+        <w:rPr>
+          <w:lang w:val="ru-RU"/>
+        </w:rPr>
+        <w:lastRenderedPageBreak/>
         <w:t>Компоненты системы:</w:t>
       </w:r>
     </w:p>
     <w:p>
       <w:pPr>
-        <w:pStyle w:val="2"/>
+        <w:pStyle w:val="3"/>
         <w:rPr>
           <w:lang w:val="ru-RU"/>
         </w:rPr>
@@ -1868,13 +1855,12 @@
         <w:rPr>
           <w:lang w:val="ru-RU"/>
         </w:rPr>
-        <w:lastRenderedPageBreak/>
         <w:t>Доверенные узлы</w:t>
       </w:r>
     </w:p>
     <w:p>
       <w:pPr>
-        <w:pStyle w:val="3"/>
+        <w:pStyle w:val="4"/>
         <w:rPr>
           <w:lang w:val="ru-RU"/>
         </w:rPr>
@@ -2047,15 +2033,62 @@
     </w:p>
     <w:p>
       <w:pPr>
+        <w:pStyle w:val="4"/>
+        <w:rPr>
+          <w:lang w:val="ru-RU"/>
+        </w:rPr>
+      </w:pPr>
+      <w:bookmarkStart w:id="3" w:name="_Toc307357080"/>
+      <w:bookmarkStart w:id="4" w:name="_Toc307357078"/>
+      <w:r>
+        <w:t>Storage</w:t>
+      </w:r>
+      <w:bookmarkEnd w:id="3"/>
+    </w:p>
+    <w:p>
+      <w:pPr>
+        <w:rPr>
+          <w:lang w:val="ru-RU"/>
+        </w:rPr>
+      </w:pPr>
+      <w:r>
+        <w:rPr>
+          <w:lang w:val="ru-RU"/>
+        </w:rPr>
+        <w:t>Распределенное хранилище данных о результатах распознавания.</w:t>
+      </w:r>
+    </w:p>
+    <w:p>
+      <w:pPr>
         <w:pStyle w:val="3"/>
         <w:rPr>
           <w:lang w:val="ru-RU"/>
         </w:rPr>
       </w:pPr>
-      <w:bookmarkStart w:id="3" w:name="_Toc307357078"/>
-      <w:bookmarkStart w:id="4" w:name="_Toc307357080"/>
-      <w:r>
-        <w:t>Storage</w:t>
+      <w:proofErr w:type="spellStart"/>
+      <w:r>
+        <w:rPr>
+          <w:lang w:val="ru-RU"/>
+        </w:rPr>
+        <w:t>Недоверенные</w:t>
+      </w:r>
+      <w:proofErr w:type="spellEnd"/>
+      <w:r>
+        <w:rPr>
+          <w:lang w:val="ru-RU"/>
+        </w:rPr>
+        <w:t xml:space="preserve"> узлы</w:t>
+      </w:r>
+    </w:p>
+    <w:p>
+      <w:pPr>
+        <w:pStyle w:val="4"/>
+        <w:rPr>
+          <w:lang w:val="ru-RU"/>
+        </w:rPr>
+      </w:pPr>
+      <w:r>
+        <w:t>Slave</w:t>
       </w:r>
       <w:bookmarkEnd w:id="4"/>
     </w:p>
@@ -2065,12 +2098,152 @@
           <w:lang w:val="ru-RU"/>
         </w:rPr>
       </w:pPr>
-      <w:r>
-        <w:rPr>
-          <w:lang w:val="ru-RU"/>
-        </w:rPr>
-        <w:t>Распределенное хранилище данных о результатах распознавания.</w:t>
-      </w:r>
+      <w:bookmarkStart w:id="5" w:name="_Toc307357079"/>
+      <w:r>
+        <w:rPr>
+          <w:lang w:val="ru-RU"/>
+        </w:rPr>
+        <w:t>Вычислительный узел</w:t>
+      </w:r>
+      <w:r>
+        <w:rPr>
+          <w:lang w:val="ru-RU"/>
+        </w:rPr>
+        <w:t xml:space="preserve"> с поддержкой хранения состояния</w:t>
+      </w:r>
+      <w:r>
+        <w:rPr>
+          <w:lang w:val="ru-RU"/>
+        </w:rPr>
+        <w:t>.</w:t>
+      </w:r>
+    </w:p>
+    <w:bookmarkEnd w:id="5"/>
+    <w:p>
+      <w:pPr>
+        <w:pStyle w:val="4"/>
+        <w:rPr>
+          <w:lang w:val="ru-RU"/>
+        </w:rPr>
+      </w:pPr>
+      <w:r>
+        <w:t>Gatherer</w:t>
+      </w:r>
+    </w:p>
+    <w:p>
+      <w:pPr>
+        <w:rPr>
+          <w:lang w:val="ru-RU"/>
+        </w:rPr>
+      </w:pPr>
+      <w:r>
+        <w:rPr>
+          <w:lang w:val="ru-RU"/>
+        </w:rPr>
+        <w:t xml:space="preserve">Задача </w:t>
+      </w:r>
+      <w:r>
+        <w:t>Gatherer</w:t>
+      </w:r>
+      <w:r>
+        <w:rPr>
+          <w:lang w:val="ru-RU"/>
+        </w:rPr>
+        <w:t>'а – передача изображений из внешней среды в систему.</w:t>
+      </w:r>
+    </w:p>
+    <w:p>
+      <w:pPr>
+        <w:pStyle w:val="3"/>
+        <w:rPr>
+          <w:lang w:val="ru-RU"/>
+        </w:rPr>
+      </w:pPr>
+      <w:bookmarkStart w:id="6" w:name="_Toc307357081"/>
+      <w:r>
+        <w:t>CLI</w:t>
+      </w:r>
+      <w:r>
+        <w:rPr>
+          <w:lang w:val="ru-RU"/>
+        </w:rPr>
+        <w:t xml:space="preserve"> (</w:t>
+      </w:r>
+      <w:r>
+        <w:t>Command</w:t>
+      </w:r>
+      <w:r>
+        <w:rPr>
+          <w:lang w:val="ru-RU"/>
+        </w:rPr>
+        <w:t>-</w:t>
+      </w:r>
+      <w:r>
+        <w:t>Line</w:t>
+      </w:r>
+      <w:r>
+        <w:rPr>
+          <w:lang w:val="ru-RU"/>
+        </w:rPr>
+        <w:t xml:space="preserve"> </w:t>
+      </w:r>
+      <w:r>
+        <w:t>Interface</w:t>
+      </w:r>
+      <w:r>
+        <w:rPr>
+          <w:lang w:val="ru-RU"/>
+        </w:rPr>
+        <w:t>)</w:t>
+      </w:r>
+      <w:bookmarkEnd w:id="6"/>
+    </w:p>
+    <w:p>
+      <w:pPr>
+        <w:rPr>
+          <w:lang w:val="ru-RU"/>
+        </w:rPr>
+      </w:pPr>
+      <w:r>
+        <w:rPr>
+          <w:lang w:val="ru-RU"/>
+        </w:rPr>
+        <w:t>Консоль для управления настройками системы и</w:t>
+      </w:r>
+      <w:r>
+        <w:rPr>
+          <w:lang w:val="ru-RU"/>
+        </w:rPr>
+        <w:t xml:space="preserve"> контроля </w:t>
+      </w:r>
+      <w:r>
+        <w:rPr>
+          <w:lang w:val="ru-RU"/>
+        </w:rPr>
+        <w:t>над</w:t>
+      </w:r>
+      <w:r>
+        <w:rPr>
+          <w:lang w:val="ru-RU"/>
+        </w:rPr>
+        <w:t xml:space="preserve"> её работой.</w:t>
+      </w:r>
+    </w:p>
+    <w:p>
+      <w:pPr>
+        <w:pStyle w:val="1"/>
+        <w:rPr>
+          <w:lang w:val="ru-RU"/>
+        </w:rPr>
+      </w:pPr>
+      <w:bookmarkStart w:id="7" w:name="_Toc307357082"/>
+      <w:r>
+        <w:rPr>
+          <w:lang w:val="ru-RU"/>
+        </w:rPr>
+        <w:t>Соглашения по написанию кода</w:t>
+      </w:r>
+      <w:bookmarkEnd w:id="7"/>
     </w:p>
     <w:p>
       <w:pPr>
@@ -2079,202 +2252,7 @@
           <w:lang w:val="ru-RU"/>
         </w:rPr>
       </w:pPr>
-      <w:proofErr w:type="spellStart"/>
-      <w:r>
-        <w:rPr>
-          <w:lang w:val="ru-RU"/>
-        </w:rPr>
-        <w:t>Недоверенные</w:t>
-      </w:r>
-      <w:proofErr w:type="spellEnd"/>
-      <w:r>
-        <w:rPr>
-          <w:lang w:val="ru-RU"/>
-        </w:rPr>
-        <w:t xml:space="preserve"> узлы</w:t>
-      </w:r>
-    </w:p>
-    <w:p>
-      <w:pPr>
-        <w:pStyle w:val="3"/>
-        <w:rPr>
-          <w:lang w:val="ru-RU"/>
-        </w:rPr>
-      </w:pPr>
-      <w:r>
-        <w:t>Slave</w:t>
-      </w:r>
-      <w:bookmarkEnd w:id="3"/>
-    </w:p>
-    <w:p>
-      <w:pPr>
-        <w:rPr>
-          <w:lang w:val="ru-RU"/>
-        </w:rPr>
-      </w:pPr>
-      <w:bookmarkStart w:id="5" w:name="_Toc307357079"/>
-      <w:r>
-        <w:rPr>
-          <w:lang w:val="ru-RU"/>
-        </w:rPr>
-        <w:t>Вычислительный узел</w:t>
-      </w:r>
-      <w:r>
-        <w:rPr>
-          <w:lang w:val="ru-RU"/>
-        </w:rPr>
-        <w:t xml:space="preserve"> с поддержкой хранения состояния</w:t>
-      </w:r>
-      <w:r>
-        <w:rPr>
-          <w:lang w:val="ru-RU"/>
-        </w:rPr>
-        <w:t>.</w:t>
-      </w:r>
-    </w:p>
-    <w:bookmarkEnd w:id="5"/>
-    <w:p>
-      <w:pPr>
-        <w:pStyle w:val="3"/>
-        <w:rPr>
-          <w:lang w:val="ru-RU"/>
-        </w:rPr>
-      </w:pPr>
-      <w:r>
-        <w:t>Gatherer</w:t>
-      </w:r>
-    </w:p>
-    <w:p>
-      <w:pPr>
-        <w:rPr>
-          <w:lang w:val="ru-RU"/>
-        </w:rPr>
-      </w:pPr>
-      <w:r>
-        <w:rPr>
-          <w:lang w:val="ru-RU"/>
-        </w:rPr>
-        <w:t xml:space="preserve">Задача </w:t>
-      </w:r>
-      <w:r>
-        <w:t>Gatherer</w:t>
-      </w:r>
-      <w:r>
-        <w:rPr>
-          <w:lang w:val="ru-RU"/>
-        </w:rPr>
-        <w:t>'а – передача изображений из внешней среды в систему.</w:t>
-      </w:r>
-    </w:p>
-    <w:p>
-      <w:pPr>
-        <w:pStyle w:val="2"/>
-        <w:rPr>
-          <w:lang w:val="ru-RU"/>
-        </w:rPr>
-      </w:pPr>
-      <w:bookmarkStart w:id="6" w:name="_Toc307357081"/>
-      <w:r>
-        <w:t>CLI</w:t>
-      </w:r>
-      <w:r>
-        <w:rPr>
-          <w:lang w:val="ru-RU"/>
-        </w:rPr>
-        <w:t xml:space="preserve"> (</w:t>
-      </w:r>
-      <w:r>
-        <w:t>Command</w:t>
-      </w:r>
-      <w:r>
-        <w:rPr>
-          <w:lang w:val="ru-RU"/>
-        </w:rPr>
-        <w:t>-</w:t>
-      </w:r>
-      <w:r>
-        <w:t>Line</w:t>
-      </w:r>
-      <w:r>
-        <w:rPr>
-          <w:lang w:val="ru-RU"/>
-        </w:rPr>
-        <w:t xml:space="preserve"> </w:t>
-      </w:r>
-      <w:r>
-        <w:t>Interface</w:t>
-      </w:r>
-      <w:r>
-        <w:rPr>
-          <w:lang w:val="ru-RU"/>
-        </w:rPr>
-        <w:t>)</w:t>
-      </w:r>
-      <w:bookmarkEnd w:id="6"/>
-    </w:p>
-    <w:p>
-      <w:pPr>
-        <w:rPr>
-          <w:lang w:val="ru-RU"/>
-        </w:rPr>
-      </w:pPr>
-      <w:r>
-        <w:rPr>
-          <w:lang w:val="ru-RU"/>
-        </w:rPr>
-        <w:t>Консоль для управления на</w:t>
-      </w:r>
-      <w:bookmarkStart w:id="7" w:name="_GoBack"/>
-      <w:bookmarkEnd w:id="7"/>
-      <w:r>
-        <w:rPr>
-          <w:lang w:val="ru-RU"/>
-        </w:rPr>
-        <w:t>стройками системы и</w:t>
-      </w:r>
-      <w:r>
-        <w:rPr>
-          <w:lang w:val="ru-RU"/>
-        </w:rPr>
-        <w:t xml:space="preserve"> контроля </w:t>
-      </w:r>
-      <w:r>
-        <w:rPr>
-          <w:lang w:val="ru-RU"/>
-        </w:rPr>
-        <w:t>над</w:t>
-      </w:r>
-      <w:r>
-        <w:rPr>
-          <w:lang w:val="ru-RU"/>
-        </w:rPr>
-        <w:t xml:space="preserve"> её работой.</w:t>
-      </w:r>
-    </w:p>
-    <w:p>
-      <w:pPr>
-        <w:pStyle w:val="1"/>
-        <w:rPr>
-          <w:lang w:val="ru-RU"/>
-        </w:rPr>
-      </w:pPr>
-      <w:bookmarkStart w:id="8" w:name="_Toc307357082"/>
-      <w:r>
-        <w:rPr>
-          <w:lang w:val="ru-RU"/>
-        </w:rPr>
-        <w:t>Соглашения по написанию кода</w:t>
-      </w:r>
-      <w:bookmarkEnd w:id="8"/>
-    </w:p>
-    <w:p>
-      <w:pPr>
-        <w:pStyle w:val="2"/>
-        <w:rPr>
-          <w:lang w:val="ru-RU"/>
-        </w:rPr>
-      </w:pPr>
-      <w:bookmarkStart w:id="9" w:name="_Toc307357083"/>
+      <w:bookmarkStart w:id="8" w:name="_Toc307357083"/>
       <w:r>
         <w:rPr>
           <w:lang w:val="ru-RU"/>
@@ -2541,7 +2519,7 @@
         <w:t xml:space="preserve"> по образу и подобию существующих проектов</w:t>
       </w:r>
     </w:p>
-    <w:bookmarkEnd w:id="9"/>
+    <w:bookmarkEnd w:id="8"/>
     <w:p>
       <w:pPr>
         <w:pStyle w:val="2"/>
@@ -2680,6 +2658,389 @@
     </w:p>
     <w:p>
       <w:pPr>
+        <w:pStyle w:val="aa"/>
+        <w:numPr>
+          <w:ilvl w:val="0"/>
+          <w:numId w:val="18"/>
+        </w:numPr>
+        <w:rPr>
+          <w:lang w:val="ru-RU"/>
+        </w:rPr>
+      </w:pPr>
+      <w:r>
+        <w:rPr>
+          <w:lang w:val="ru-RU"/>
+        </w:rPr>
+        <w:t>Перед и после скобок в вызове и объявлении функции не ставятся.</w:t>
+      </w:r>
+    </w:p>
+    <w:p>
+      <w:pPr>
+        <w:pStyle w:val="2"/>
+        <w:rPr>
+          <w:lang w:val="ru-RU"/>
+        </w:rPr>
+      </w:pPr>
+      <w:r>
+        <w:rPr>
+          <w:lang w:val="ru-RU"/>
+        </w:rPr>
+        <w:lastRenderedPageBreak/>
+        <w:t>Пространства имен</w:t>
+      </w:r>
+    </w:p>
+    <w:p>
+      <w:pPr>
+        <w:pStyle w:val="aa"/>
+        <w:numPr>
+          <w:ilvl w:val="0"/>
+          <w:numId w:val="20"/>
+        </w:numPr>
+        <w:rPr>
+          <w:lang w:val="ru-RU"/>
+        </w:rPr>
+      </w:pPr>
+      <w:r>
+        <w:rPr>
+          <w:lang w:val="ru-RU"/>
+        </w:rPr>
+        <w:t>Пространство имен верхнего уровня – название проекта.</w:t>
+      </w:r>
+    </w:p>
+    <w:p>
+      <w:pPr>
+        <w:pStyle w:val="aa"/>
+        <w:numPr>
+          <w:ilvl w:val="0"/>
+          <w:numId w:val="20"/>
+        </w:numPr>
+        <w:rPr>
+          <w:lang w:val="ru-RU"/>
+        </w:rPr>
+      </w:pPr>
+      <w:r>
+        <w:rPr>
+          <w:lang w:val="ru-RU"/>
+        </w:rPr>
+        <w:t>Не более одного в одном файле.</w:t>
+      </w:r>
+    </w:p>
+    <w:p>
+      <w:pPr>
+        <w:pStyle w:val="aa"/>
+        <w:numPr>
+          <w:ilvl w:val="0"/>
+          <w:numId w:val="20"/>
+        </w:numPr>
+        <w:rPr>
+          <w:lang w:val="ru-RU"/>
+        </w:rPr>
+      </w:pPr>
+      <w:r>
+        <w:rPr>
+          <w:lang w:val="ru-RU"/>
+        </w:rPr>
+        <w:t>Именование соответствует каталогам проекта. Вложенность обозначается точкой.</w:t>
+      </w:r>
+    </w:p>
+    <w:p>
+      <w:pPr>
+        <w:pStyle w:val="aa"/>
+        <w:numPr>
+          <w:ilvl w:val="0"/>
+          <w:numId w:val="20"/>
+        </w:numPr>
+        <w:rPr>
+          <w:lang w:val="ru-RU"/>
+        </w:rPr>
+      </w:pPr>
+      <w:r>
+        <w:rPr>
+          <w:lang w:val="ru-RU"/>
+        </w:rPr>
+        <w:t>Множественное число следует использовать в случае, если пространство имен объединяет некоторое количество разных, но семантически похожих сущностей. И наоборот, когда пространство имен содержит некую подсистему, стоит использовать единственное число.</w:t>
+      </w:r>
+    </w:p>
+    <w:p>
+      <w:pPr>
+        <w:pStyle w:val="aa"/>
+        <w:numPr>
+          <w:ilvl w:val="0"/>
+          <w:numId w:val="20"/>
+        </w:numPr>
+        <w:rPr>
+          <w:lang w:val="ru-RU"/>
+        </w:rPr>
+      </w:pPr>
+      <w:r>
+        <w:rPr>
+          <w:lang w:val="ru-RU"/>
+        </w:rPr>
+        <w:t>Не используйте одно и то же имя для класса и пространства имен.</w:t>
+      </w:r>
+    </w:p>
+    <w:p>
+      <w:pPr>
+        <w:pStyle w:val="2"/>
+        <w:rPr>
+          <w:lang w:val="ru-RU"/>
+        </w:rPr>
+      </w:pPr>
+      <w:r>
+        <w:rPr>
+          <w:lang w:val="ru-RU"/>
+        </w:rPr>
+        <w:t>Оформление</w:t>
+      </w:r>
+    </w:p>
+    <w:p>
+      <w:pPr>
+        <w:numPr>
+          <w:ilvl w:val="0"/>
+          <w:numId w:val="21"/>
+        </w:numPr>
+        <w:spacing w:before="100" w:beforeAutospacing="1" w:after="100" w:afterAutospacing="1" w:line="240" w:lineRule="auto"/>
+        <w:rPr>
+          <w:rFonts w:eastAsia="Times New Roman" w:cstheme="minorHAnsi"/>
+          <w:color w:val="000000"/>
+          <w:szCs w:val="18"/>
+          <w:lang w:val="ru-RU" w:eastAsia="ru-RU"/>
+        </w:rPr>
+      </w:pPr>
+      <w:r>
+        <w:rPr>
+          <w:rFonts w:eastAsia="Times New Roman" w:cstheme="minorHAnsi"/>
+          <w:color w:val="000000"/>
+          <w:szCs w:val="18"/>
+          <w:lang w:val="ru-RU" w:eastAsia="ru-RU"/>
+        </w:rPr>
+        <w:t xml:space="preserve">Используйте </w:t>
+      </w:r>
+      <w:r>
+        <w:rPr>
+          <w:rFonts w:eastAsia="Times New Roman" w:cstheme="minorHAnsi"/>
+          <w:b/>
+          <w:bCs/>
+          <w:color w:val="000000"/>
+          <w:szCs w:val="18"/>
+          <w:lang w:val="ru-RU" w:eastAsia="ru-RU"/>
+        </w:rPr>
+        <w:t>табуляц</w:t>
+      </w:r>
+      <w:bookmarkStart w:id="9" w:name="_GoBack"/>
+      <w:bookmarkEnd w:id="9"/>
+      <w:r>
+        <w:rPr>
+          <w:rFonts w:eastAsia="Times New Roman" w:cstheme="minorHAnsi"/>
+          <w:b/>
+          <w:bCs/>
+          <w:color w:val="000000"/>
+          <w:szCs w:val="18"/>
+          <w:lang w:val="ru-RU" w:eastAsia="ru-RU"/>
+        </w:rPr>
+        <w:t>ию</w:t>
+      </w:r>
+      <w:r>
+        <w:rPr>
+          <w:rFonts w:eastAsia="Times New Roman" w:cstheme="minorHAnsi"/>
+          <w:color w:val="000000"/>
+          <w:szCs w:val="18"/>
+          <w:lang w:val="ru-RU" w:eastAsia="ru-RU"/>
+        </w:rPr>
+        <w:t>, а не пробелы для отступов</w:t>
+      </w:r>
+      <w:r>
+        <w:rPr>
+          <w:rFonts w:eastAsia="Times New Roman" w:cstheme="minorHAnsi"/>
+          <w:color w:val="000000"/>
+          <w:szCs w:val="18"/>
+          <w:lang w:val="ru-RU" w:eastAsia="ru-RU"/>
+        </w:rPr>
+        <w:t>.</w:t>
+      </w:r>
+      <w:r>
+        <w:rPr>
+          <w:rFonts w:eastAsia="Times New Roman" w:cstheme="minorHAnsi"/>
+          <w:color w:val="000000"/>
+          <w:szCs w:val="18"/>
+          <w:lang w:val="ru-RU" w:eastAsia="ru-RU"/>
+        </w:rPr>
+        <w:t xml:space="preserve"> </w:t>
+      </w:r>
+      <w:r>
+        <w:rPr>
+          <w:rFonts w:eastAsia="Times New Roman" w:cstheme="minorHAnsi"/>
+          <w:color w:val="000000"/>
+          <w:szCs w:val="18"/>
+          <w:lang w:val="ru-RU" w:eastAsia="ru-RU"/>
+        </w:rPr>
+        <w:t>Размер табуляции равен четырем пробелам.</w:t>
+      </w:r>
+    </w:p>
+    <w:p>
+      <w:pPr>
+        <w:numPr>
+          <w:ilvl w:val="0"/>
+          <w:numId w:val="21"/>
+        </w:numPr>
+        <w:spacing w:before="100" w:beforeAutospacing="1" w:after="100" w:afterAutospacing="1" w:line="240" w:lineRule="auto"/>
+        <w:rPr>
+          <w:rFonts w:eastAsia="Times New Roman" w:cstheme="minorHAnsi"/>
+          <w:color w:val="000000"/>
+          <w:szCs w:val="18"/>
+          <w:lang w:val="ru-RU" w:eastAsia="ru-RU"/>
+        </w:rPr>
+      </w:pPr>
+      <w:r>
+        <w:rPr>
+          <w:rFonts w:eastAsia="Times New Roman" w:cstheme="minorHAnsi"/>
+          <w:color w:val="000000"/>
+          <w:szCs w:val="18"/>
+          <w:lang w:val="ru-RU" w:eastAsia="ru-RU"/>
+        </w:rPr>
+        <w:t xml:space="preserve">При форматировании текста (кроме отступа в начале строки) используйте пробелы. </w:t>
+      </w:r>
+    </w:p>
+    <w:p>
+      <w:pPr>
+        <w:numPr>
+          <w:ilvl w:val="0"/>
+          <w:numId w:val="21"/>
+        </w:numPr>
+        <w:spacing w:before="100" w:beforeAutospacing="1" w:after="100" w:afterAutospacing="1" w:line="240" w:lineRule="auto"/>
+        <w:rPr>
+          <w:rFonts w:eastAsia="Times New Roman" w:cstheme="minorHAnsi"/>
+          <w:color w:val="000000"/>
+          <w:szCs w:val="18"/>
+          <w:lang w:val="ru-RU" w:eastAsia="ru-RU"/>
+        </w:rPr>
+      </w:pPr>
+      <w:r>
+        <w:rPr>
+          <w:rFonts w:eastAsia="Times New Roman" w:cstheme="minorHAnsi"/>
+          <w:color w:val="000000"/>
+          <w:szCs w:val="18"/>
+          <w:lang w:val="ru-RU" w:eastAsia="ru-RU"/>
+        </w:rPr>
+        <w:t xml:space="preserve">Избегайте строк длиннее </w:t>
+      </w:r>
+      <w:r>
+        <w:rPr>
+          <w:rFonts w:eastAsia="Times New Roman" w:cstheme="minorHAnsi"/>
+          <w:color w:val="000000"/>
+          <w:szCs w:val="18"/>
+          <w:lang w:val="ru-RU" w:eastAsia="ru-RU"/>
+        </w:rPr>
+        <w:t>100</w:t>
+      </w:r>
+      <w:r>
+        <w:rPr>
+          <w:rFonts w:eastAsia="Times New Roman" w:cstheme="minorHAnsi"/>
+          <w:color w:val="000000"/>
+          <w:szCs w:val="18"/>
+          <w:lang w:val="ru-RU" w:eastAsia="ru-RU"/>
+        </w:rPr>
+        <w:t xml:space="preserve"> символов, переносите инструкцию на другую строку при необходимости. </w:t>
+      </w:r>
+    </w:p>
+    <w:p>
+      <w:pPr>
+        <w:numPr>
+          <w:ilvl w:val="0"/>
+          <w:numId w:val="21"/>
+        </w:numPr>
+        <w:spacing w:before="100" w:beforeAutospacing="1" w:after="100" w:afterAutospacing="1" w:line="240" w:lineRule="auto"/>
+        <w:rPr>
+          <w:rFonts w:eastAsia="Times New Roman" w:cstheme="minorHAnsi"/>
+          <w:color w:val="000000"/>
+          <w:szCs w:val="18"/>
+          <w:lang w:val="ru-RU" w:eastAsia="ru-RU"/>
+        </w:rPr>
+      </w:pPr>
+      <w:r>
+        <w:rPr>
+          <w:rFonts w:eastAsia="Times New Roman" w:cstheme="minorHAnsi"/>
+          <w:color w:val="000000"/>
+          <w:szCs w:val="18"/>
+          <w:lang w:val="ru-RU" w:eastAsia="ru-RU"/>
+        </w:rPr>
+        <w:t xml:space="preserve">При переносе части кода инструкций и описаний на другую строку вторая и последующая строки должны быть отбиты вправо на один отступ (табуляцию). </w:t>
+      </w:r>
+    </w:p>
+    <w:p>
+      <w:pPr>
+        <w:numPr>
+          <w:ilvl w:val="0"/>
+          <w:numId w:val="21"/>
+        </w:numPr>
+        <w:spacing w:before="100" w:beforeAutospacing="1" w:after="100" w:afterAutospacing="1" w:line="240" w:lineRule="auto"/>
+        <w:rPr>
+          <w:rFonts w:eastAsia="Times New Roman" w:cstheme="minorHAnsi"/>
+          <w:color w:val="000000"/>
+          <w:szCs w:val="18"/>
+          <w:lang w:val="ru-RU" w:eastAsia="ru-RU"/>
+        </w:rPr>
+      </w:pPr>
+      <w:r>
+        <w:rPr>
+          <w:rFonts w:eastAsia="Times New Roman" w:cstheme="minorHAnsi"/>
+          <w:color w:val="000000"/>
+          <w:szCs w:val="18"/>
+          <w:lang w:val="ru-RU" w:eastAsia="ru-RU"/>
+        </w:rPr>
+        <w:t xml:space="preserve">Оставляйте запятую на предыдущей строке так же, как вы это делаете в обычных языках (русском, например). </w:t>
+      </w:r>
+    </w:p>
+    <w:p>
+      <w:pPr>
+        <w:numPr>
+          <w:ilvl w:val="0"/>
+          <w:numId w:val="21"/>
+        </w:numPr>
+        <w:spacing w:before="100" w:beforeAutospacing="1" w:after="100" w:afterAutospacing="1" w:line="240" w:lineRule="auto"/>
+        <w:rPr>
+          <w:rFonts w:eastAsia="Times New Roman" w:cstheme="minorHAnsi"/>
+          <w:color w:val="000000"/>
+          <w:szCs w:val="18"/>
+          <w:lang w:val="ru-RU" w:eastAsia="ru-RU"/>
+        </w:rPr>
+      </w:pPr>
+      <w:r>
+        <w:rPr>
+          <w:rFonts w:eastAsia="Times New Roman" w:cstheme="minorHAnsi"/>
+          <w:color w:val="000000"/>
+          <w:szCs w:val="18"/>
+          <w:lang w:val="ru-RU" w:eastAsia="ru-RU"/>
+        </w:rPr>
+        <w:t xml:space="preserve">Избегайте лишних скобок, обрамляющих выражения целиком. Лишние скобки усложняют восприятие кода и увеличивают возможность ошибки. Если вы не уверены в приоритете операторов, лучше загляните в соответствующий раздел документации. </w:t>
+      </w:r>
+    </w:p>
+    <w:p>
+      <w:pPr>
+        <w:numPr>
+          <w:ilvl w:val="0"/>
+          <w:numId w:val="21"/>
+        </w:numPr>
+        <w:spacing w:before="100" w:beforeAutospacing="1" w:after="100" w:afterAutospacing="1" w:line="240" w:lineRule="auto"/>
+        <w:rPr>
+          <w:rFonts w:eastAsia="Times New Roman" w:cstheme="minorHAnsi"/>
+          <w:color w:val="000000"/>
+          <w:szCs w:val="18"/>
+          <w:lang w:val="ru-RU" w:eastAsia="ru-RU"/>
+        </w:rPr>
+      </w:pPr>
+      <w:r>
+        <w:rPr>
+          <w:rFonts w:eastAsia="Times New Roman" w:cstheme="minorHAnsi"/>
+          <w:color w:val="000000"/>
+          <w:szCs w:val="18"/>
+          <w:lang w:val="ru-RU" w:eastAsia="ru-RU"/>
+        </w:rPr>
+        <w:t xml:space="preserve">Не размещайте несколько инструкций на одной строке. Каждая инструкция должна начинаться с новой строки. </w:t>
+      </w:r>
+    </w:p>
+    <w:p>
+      <w:pPr>
         <w:pStyle w:val="2"/>
         <w:rPr>
           <w:lang w:val="ru-RU"/>
@@ -2725,7 +3086,19 @@
         <w:rPr>
           <w:lang w:val="ru-RU"/>
         </w:rPr>
-        <w:t>помещаются внутри пространства имен.</w:t>
+        <w:t>помещаются вн</w:t>
+      </w:r>
+      <w:r>
+        <w:rPr>
+          <w:lang w:val="ru-RU"/>
+        </w:rPr>
+        <w:t>е</w:t>
+      </w:r>
+      <w:r>
+        <w:rPr>
+          <w:lang w:val="ru-RU"/>
+        </w:rPr>
+        <w:t xml:space="preserve"> пространства имен.</w:t>
       </w:r>
     </w:p>
     <w:p>
@@ -2853,9 +3226,9 @@
       <w:lvlJc w:val="left"/>
       <w:pPr>
         <w:tabs>
-          <w:tab w:val="num" w:pos="1800"/>
+          <w:tab w:val="num" w:pos="1724"/>
         </w:tabs>
-        <w:ind w:left="1800" w:hanging="360"/>
+        <w:ind w:left="1724" w:hanging="360"/>
       </w:pPr>
     </w:lvl>
   </w:abstractNum>
@@ -3203,6 +3576,119 @@
     </w:lvl>
   </w:abstractNum>
   <w:abstractNum w:abstractNumId="12">
+    <w:nsid w:val="278430E4"/>
+    <w:multiLevelType w:val="multilevel"/>
+    <w:tmpl w:val="939C5252"/>
+    <w:lvl w:ilvl="0">
+      <w:start w:val="1"/>
+      <w:numFmt w:val="decimal"/>
+      <w:lvlText w:val="%1."/>
+      <w:lvlJc w:val="left"/>
+      <w:pPr>
+        <w:tabs>
+          <w:tab w:val="num" w:pos="720"/>
+        </w:tabs>
+        <w:ind w:left="720" w:hanging="360"/>
+      </w:pPr>
+    </w:lvl>
+    <w:lvl w:ilvl="1" w:tentative="1">
+      <w:start w:val="1"/>
+      <w:numFmt w:val="decimal"/>
+      <w:lvlText w:val="%2."/>
+      <w:lvlJc w:val="left"/>
+      <w:pPr>
+        <w:tabs>
+          <w:tab w:val="num" w:pos="1440"/>
+        </w:tabs>
+        <w:ind w:left="1440" w:hanging="360"/>
+      </w:pPr>
+    </w:lvl>
+    <w:lvl w:ilvl="2" w:tentative="1">
+      <w:start w:val="1"/>
+      <w:numFmt w:val="decimal"/>
+      <w:lvlText w:val="%3."/>
+      <w:lvlJc w:val="left"/>
+      <w:pPr>
+        <w:tabs>
+          <w:tab w:val="num" w:pos="2160"/>
+        </w:tabs>
+        <w:ind w:left="2160" w:hanging="360"/>
+      </w:pPr>
+    </w:lvl>
+    <w:lvl w:ilvl="3" w:tentative="1">
+      <w:start w:val="1"/>
+      <w:numFmt w:val="decimal"/>
+      <w:lvlText w:val="%4."/>
+      <w:lvlJc w:val="left"/>
+      <w:pPr>
+        <w:tabs>
+          <w:tab w:val="num" w:pos="2880"/>
+        </w:tabs>
+        <w:ind w:left="2880" w:hanging="360"/>
+      </w:pPr>
+    </w:lvl>
+    <w:lvl w:ilvl="4" w:tentative="1">
+      <w:start w:val="1"/>
+      <w:numFmt w:val="decimal"/>
+      <w:lvlText w:val="%5."/>
+      <w:lvlJc w:val="left"/>
+      <w:pPr>
+        <w:tabs>
+          <w:tab w:val="num" w:pos="3600"/>
+        </w:tabs>
+        <w:ind w:left="3600" w:hanging="360"/>
+      </w:pPr>
+    </w:lvl>
+    <w:lvl w:ilvl="5" w:tentative="1">
+      <w:start w:val="1"/>
+      <w:numFmt w:val="decimal"/>
+      <w:lvlText w:val="%6."/>
+      <w:lvlJc w:val="left"/>
+      <w:pPr>
+        <w:tabs>
+          <w:tab w:val="num" w:pos="4320"/>
+        </w:tabs>
+        <w:ind w:left="4320" w:hanging="360"/>
+      </w:pPr>
+    </w:lvl>
+    <w:lvl w:ilvl="6" w:tentative="1">
+      <w:start w:val="1"/>
+      <w:numFmt w:val="decimal"/>
+      <w:lvlText w:val="%7."/>
+      <w:lvlJc w:val="left"/>
+      <w:pPr>
+        <w:tabs>
+          <w:tab w:val="num" w:pos="5040"/>
+        </w:tabs>
+        <w:ind w:left="5040" w:hanging="360"/>
+      </w:pPr>
+    </w:lvl>
+    <w:lvl w:ilvl="7" w:tentative="1">
+      <w:start w:val="1"/>
+      <w:numFmt w:val="decimal"/>
+      <w:lvlText w:val="%8."/>
+      <w:lvlJc w:val="left"/>
+      <w:pPr>
+        <w:tabs>
+          <w:tab w:val="num" w:pos="5760"/>
+        </w:tabs>
+        <w:ind w:left="5760" w:hanging="360"/>
+      </w:pPr>
+    </w:lvl>
+    <w:lvl w:ilvl="8" w:tentative="1">
+      <w:start w:val="1"/>
+      <w:numFmt w:val="decimal"/>
+      <w:lvlText w:val="%9."/>
+      <w:lvlJc w:val="left"/>
+      <w:pPr>
+        <w:tabs>
+          <w:tab w:val="num" w:pos="6480"/>
+        </w:tabs>
+        <w:ind w:left="6480" w:hanging="360"/>
+      </w:pPr>
+    </w:lvl>
+  </w:abstractNum>
+  <w:abstractNum w:abstractNumId="13">
     <w:nsid w:val="28CF561F"/>
     <w:multiLevelType w:val="multilevel"/>
     <w:tmpl w:val="0409001F"/>
@@ -3291,7 +3777,96 @@
       </w:pPr>
     </w:lvl>
   </w:abstractNum>
-  <w:abstractNum w:abstractNumId="13">
+  <w:abstractNum w:abstractNumId="14">
+    <w:nsid w:val="2D705AC6"/>
+    <w:multiLevelType w:val="hybridMultilevel"/>
+    <w:tmpl w:val="682854EE"/>
+    <w:lvl w:ilvl="0" w:tplc="C98812B0">
+      <w:start w:val="1"/>
+      <w:numFmt w:val="decimal"/>
+      <w:lvlText w:val="%1."/>
+      <w:lvlJc w:val="left"/>
+      <w:pPr>
+        <w:ind w:left="720" w:hanging="360"/>
+      </w:pPr>
+      <w:rPr>
+        <w:rFonts w:hint="default"/>
+      </w:rPr>
+    </w:lvl>
+    <w:lvl w:ilvl="1" w:tplc="04190019" w:tentative="1">
+      <w:start w:val="1"/>
+      <w:numFmt w:val="lowerLetter"/>
+      <w:lvlText w:val="%2."/>
+      <w:lvlJc w:val="left"/>
+      <w:pPr>
+        <w:ind w:left="1440" w:hanging="360"/>
+      </w:pPr>
+    </w:lvl>
+    <w:lvl w:ilvl="2" w:tplc="0419001B" w:tentative="1">
+      <w:start w:val="1"/>
+      <w:numFmt w:val="lowerRoman"/>
+      <w:lvlText w:val="%3."/>
+      <w:lvlJc w:val="right"/>
+      <w:pPr>
+        <w:ind w:left="2160" w:hanging="180"/>
+      </w:pPr>
+    </w:lvl>
+    <w:lvl w:ilvl="3" w:tplc="0419000F" w:tentative="1">
+      <w:start w:val="1"/>
+      <w:numFmt w:val="decimal"/>
+      <w:lvlText w:val="%4."/>
+      <w:lvlJc w:val="left"/>
+      <w:pPr>
+        <w:ind w:left="2880" w:hanging="360"/>
+      </w:pPr>
+    </w:lvl>
+    <w:lvl w:ilvl="4" w:tplc="04190019" w:tentative="1">
+      <w:start w:val="1"/>
+      <w:numFmt w:val="lowerLetter"/>
+      <w:lvlText w:val="%5."/>
+      <w:lvlJc w:val="left"/>
+      <w:pPr>
+        <w:ind w:left="3600" w:hanging="360"/>
+      </w:pPr>
+    </w:lvl>
+    <w:lvl w:ilvl="5" w:tplc="0419001B" w:tentative="1">
+      <w:start w:val="1"/>
+      <w:numFmt w:val="lowerRoman"/>
+      <w:lvlText w:val="%6."/>
+      <w:lvlJc w:val="right"/>
+      <w:pPr>
+        <w:ind w:left="4320" w:hanging="180"/>
+      </w:pPr>
+    </w:lvl>
+    <w:lvl w:ilvl="6" w:tplc="0419000F" w:tentative="1">
+      <w:start w:val="1"/>
+      <w:numFmt w:val="decimal"/>
+      <w:lvlText w:val="%7."/>
+      <w:lvlJc w:val="left"/>
+      <w:pPr>
+        <w:ind w:left="5040" w:hanging="360"/>
+      </w:pPr>
+    </w:lvl>
+    <w:lvl w:ilvl="7" w:tplc="04190019" w:tentative="1">
+      <w:start w:val="1"/>
+      <w:numFmt w:val="lowerLetter"/>
+      <w:lvlText w:val="%8."/>
+      <w:lvlJc w:val="left"/>
+      <w:pPr>
+        <w:ind w:left="5760" w:hanging="360"/>
+      </w:pPr>
+    </w:lvl>
+    <w:lvl w:ilvl="8" w:tplc="0419001B" w:tentative="1">
+      <w:start w:val="1"/>
+      <w:numFmt w:val="lowerRoman"/>
+      <w:lvlText w:val="%9."/>
+      <w:lvlJc w:val="right"/>
+      <w:pPr>
+        <w:ind w:left="6480" w:hanging="180"/>
+      </w:pPr>
+    </w:lvl>
+  </w:abstractNum>
+  <w:abstractNum w:abstractNumId="15">
     <w:nsid w:val="2F616393"/>
     <w:multiLevelType w:val="hybridMultilevel"/>
     <w:tmpl w:val="D5688EB0"/>
@@ -3377,7 +3952,7 @@
       </w:pPr>
     </w:lvl>
   </w:abstractNum>
-  <w:abstractNum w:abstractNumId="14">
+  <w:abstractNum w:abstractNumId="16">
     <w:nsid w:val="417B4A59"/>
     <w:multiLevelType w:val="hybridMultilevel"/>
     <w:tmpl w:val="0B88CBF4"/>
@@ -3490,7 +4065,7 @@
       </w:rPr>
     </w:lvl>
   </w:abstractNum>
-  <w:abstractNum w:abstractNumId="15">
+  <w:abstractNum w:abstractNumId="17">
     <w:nsid w:val="4810488A"/>
     <w:multiLevelType w:val="multilevel"/>
     <w:tmpl w:val="04090025"/>
@@ -3588,7 +4163,7 @@
       </w:pPr>
     </w:lvl>
   </w:abstractNum>
-  <w:abstractNum w:abstractNumId="16">
+  <w:abstractNum w:abstractNumId="18">
     <w:nsid w:val="4A4E68CD"/>
     <w:multiLevelType w:val="multilevel"/>
     <w:tmpl w:val="F754FA64"/>
@@ -3701,7 +4276,7 @@
       </w:rPr>
     </w:lvl>
   </w:abstractNum>
-  <w:abstractNum w:abstractNumId="17">
+  <w:abstractNum w:abstractNumId="19">
     <w:nsid w:val="54633233"/>
     <w:multiLevelType w:val="hybridMultilevel"/>
     <w:tmpl w:val="D5688EB0"/>
@@ -3787,7 +4362,7 @@
       </w:pPr>
     </w:lvl>
   </w:abstractNum>
-  <w:abstractNum w:abstractNumId="18">
+  <w:abstractNum w:abstractNumId="20">
     <w:nsid w:val="5F3823FE"/>
     <w:multiLevelType w:val="hybridMultilevel"/>
     <w:tmpl w:val="E8AE18D6"/>
@@ -3904,13 +4479,13 @@
     <w:abstractNumId w:val="11"/>
   </w:num>
   <w:num w:numId="2">
-    <w:abstractNumId w:val="16"/>
+    <w:abstractNumId w:val="18"/>
   </w:num>
   <w:num w:numId="3">
-    <w:abstractNumId w:val="12"/>
+    <w:abstractNumId w:val="13"/>
   </w:num>
   <w:num w:numId="4">
-    <w:abstractNumId w:val="15"/>
+    <w:abstractNumId w:val="17"/>
   </w:num>
   <w:num w:numId="5">
     <w:abstractNumId w:val="9"/>
@@ -3943,19 +4518,25 @@
     <w:abstractNumId w:val="0"/>
   </w:num>
   <w:num w:numId="15">
-    <w:abstractNumId w:val="18"/>
+    <w:abstractNumId w:val="20"/>
   </w:num>
   <w:num w:numId="16">
-    <w:abstractNumId w:val="13"/>
+    <w:abstractNumId w:val="15"/>
   </w:num>
   <w:num w:numId="17">
-    <w:abstractNumId w:val="14"/>
+    <w:abstractNumId w:val="16"/>
   </w:num>
   <w:num w:numId="18">
-    <w:abstractNumId w:val="17"/>
+    <w:abstractNumId w:val="19"/>
   </w:num>
   <w:num w:numId="19">
     <w:abstractNumId w:val="10"/>
+  </w:num>
+  <w:num w:numId="20">
+    <w:abstractNumId w:val="14"/>
+  </w:num>
+  <w:num w:numId="21">
+    <w:abstractNumId w:val="12"/>
   </w:num>
 </w:numbering>
 </file>
@@ -5269,7 +5850,7 @@
 </file>
 
 <file path=customXml/itemProps2.xml><?xml version="1.0" encoding="utf-8"?>
-<ds:datastoreItem xmlns:ds="http://schemas.openxmlformats.org/officeDocument/2006/customXml" ds:itemID="{BC22340D-210F-4055-B77B-35464D1C11C4}">
+<ds:datastoreItem xmlns:ds="http://schemas.openxmlformats.org/officeDocument/2006/customXml" ds:itemID="{C2E405FC-60FC-4755-8412-C0CFFBBA143D}">
   <ds:schemaRefs>
     <ds:schemaRef ds:uri="http://schemas.openxmlformats.org/officeDocument/2006/bibliography"/>
   </ds:schemaRefs>

</xml_diff>